<commit_message>
Auto-committed on 2023/03/23 週四 17:10:50.26
</commit_message>
<xml_diff>
--- a/Program/Other/URS_mod/LQ006-已逾期未減損-帳齡分析v2.0.docx
+++ b/Program/Other/URS_mod/LQ006-已逾期未減損-帳齡分析v2.0.docx
@@ -2739,9 +2739,6 @@
     <w:p>
       <w:pPr>
         <w:pStyle w:val="3TEXT"/>
-        <w:rPr>
-          <w:rFonts w:hint="eastAsia"/>
-        </w:rPr>
       </w:pPr>
     </w:p>
     <w:p>
@@ -7324,14 +7321,42 @@
     </w:p>
     <w:p>
       <w:pPr>
+        <w:pStyle w:val="3TEXT"/>
         <w:rPr>
           <w:rFonts w:ascii="標楷體" w:hAnsi="標楷體"/>
         </w:rPr>
       </w:pPr>
+      <w:r>
+        <w:object w:dxaOrig="1508" w:dyaOrig="1021" w14:anchorId="554A130F">
+          <v:shapetype id="_x0000_t75" coordsize="21600,21600" o:spt="75" o:preferrelative="t" path="m@4@5l@4@11@9@11@9@5xe" filled="f" stroked="f">
+            <v:stroke joinstyle="miter"/>
+            <v:formulas>
+              <v:f eqn="if lineDrawn pixelLineWidth 0"/>
+              <v:f eqn="sum @0 1 0"/>
+              <v:f eqn="sum 0 0 @1"/>
+              <v:f eqn="prod @2 1 2"/>
+              <v:f eqn="prod @3 21600 pixelWidth"/>
+              <v:f eqn="prod @3 21600 pixelHeight"/>
+              <v:f eqn="sum @0 0 1"/>
+              <v:f eqn="prod @6 1 2"/>
+              <v:f eqn="prod @7 21600 pixelWidth"/>
+              <v:f eqn="sum @8 21600 0"/>
+              <v:f eqn="prod @7 21600 pixelHeight"/>
+              <v:f eqn="sum @10 21600 0"/>
+            </v:formulas>
+            <v:path o:extrusionok="f" gradientshapeok="t" o:connecttype="rect"/>
+            <o:lock v:ext="edit" aspectratio="t"/>
+          </v:shapetype>
+          <v:shape id="_x0000_i1025" type="#_x0000_t75" style="width:75.5pt;height:51pt" o:ole="">
+            <v:imagedata r:id="rId8" o:title=""/>
+          </v:shape>
+          <o:OLEObject Type="Embed" ProgID="Package" ShapeID="_x0000_i1025" DrawAspect="Icon" ObjectID="_1741077311" r:id="rId9"/>
+        </w:object>
+      </w:r>
     </w:p>
     <w:sectPr>
-      <w:headerReference w:type="default" r:id="rId8"/>
-      <w:footerReference w:type="default" r:id="rId9"/>
+      <w:headerReference w:type="default" r:id="rId10"/>
+      <w:footerReference w:type="default" r:id="rId11"/>
       <w:pgSz w:w="11906" w:h="16838" w:code="9"/>
       <w:pgMar w:top="1134" w:right="851" w:bottom="1134" w:left="1134" w:header="567" w:footer="567" w:gutter="0"/>
       <w:pgNumType w:start="1"/>

</xml_diff>